<commit_message>
Done with first block
</commit_message>
<xml_diff>
--- a/Sociology/Submission Essay/lekenolekeno.edited.docx
+++ b/Sociology/Submission Essay/lekenolekeno.edited.docx
@@ -1,7 +1,6 @@
 
 <file path=word/document.xml><?xml version="1.0" encoding="utf-8"?>
-<w:document xmlns:wpc="http://schemas.microsoft.com/office/word/2010/wordprocessingCanvas" xmlns:cx="http://schemas.microsoft.com/office/drawing/2014/chartex" xmlns:cx1="http://schemas.microsoft.com/office/drawing/2015/9/8/chartex" xmlns:cx2="http://schemas.microsoft.com/office/drawing/2015/10/21/chartex" xmlns:cx3="http://schemas.microsoft.com/office/drawing/2016/5/9/chartex" xmlns:cx4="http://schemas.microsoft.com/office/drawing/2016/5/10/chartex" xmlns:cx5="http://schemas.microsoft.com/office/drawing/2016/5/11/chartex" xmlns:mc="http://schemas.openxmlformats.org/markup-compatibility/2006" xmlns:o="urn:schemas-microsoft-com:office:office" xmlns:r="http://schemas.openxmlformats.org/officeDocument/2006/relationships" xmlns:m="http://schemas.openxmlformats.org/officeDocument/2006/math" xmlns:v="urn:schemas-microsoft-com:vml" xmlns:wp14="http://schemas.microsoft.com/office/word/2010/wordprocessingDrawing" xmlns:wp="http://schemas.openxmlformats.org/drawingml/2006/wordprocessingDrawing" xmlns:w10="urn:schemas-microsoft-com:office:word" xmlns:w="http://schemas.openxmlformats.org/wordprocessingml/2006/main" xmlns:w14="http://schemas.microsoft.com/office/word/2010/wordml" xmlns:w15="http://schemas.microsoft.com/office/word/2012/wordml" xmlns:wne="http://schemas.microsoft.com/office/word/2006/wordml" xmlns:wpg="http://schemas.microsoft.com/office/word/2010/wordprocessingGroup" xmlns:wpi="http://schemas.microsoft.com/office/word/2010/wordprocessingInk" xmlns:wps="http://schemas.microsoft.com/office/word/2010/wordprocessingShape" mc:Ignorable="w14 w15 wp14">
-  <!-- Generated by Aspose.Words for Java 19.2 -->
+<w:document xmlns:wpc="http://schemas.microsoft.com/office/word/2010/wordprocessingCanvas" xmlns:mc="http://schemas.openxmlformats.org/markup-compatibility/2006" xmlns:o="urn:schemas-microsoft-com:office:office" xmlns:r="http://schemas.openxmlformats.org/officeDocument/2006/relationships" xmlns:m="http://schemas.openxmlformats.org/officeDocument/2006/math" xmlns:v="urn:schemas-microsoft-com:vml" xmlns:wp14="http://schemas.microsoft.com/office/word/2010/wordprocessingDrawing" xmlns:wp="http://schemas.openxmlformats.org/drawingml/2006/wordprocessingDrawing" xmlns:w10="urn:schemas-microsoft-com:office:word" xmlns:w="http://schemas.openxmlformats.org/wordprocessingml/2006/main" xmlns:w14="http://schemas.microsoft.com/office/word/2010/wordml" xmlns:w15="http://schemas.microsoft.com/office/word/2012/wordml" xmlns:wpg="http://schemas.microsoft.com/office/word/2010/wordprocessingGroup" xmlns:wpi="http://schemas.microsoft.com/office/word/2010/wordprocessingInk" xmlns:wne="http://schemas.microsoft.com/office/word/2006/wordml" xmlns:wps="http://schemas.microsoft.com/office/word/2010/wordprocessingShape" mc:Ignorable="w14 w15 wp14">
   <w:body>
     <w:p>
       <w:pPr>
@@ -10,9 +9,40 @@
         <w:jc w:val="both"/>
         <w:rPr>
           <w:rFonts w:ascii="Times New Roman" w:hAnsi="Times New Roman" w:cs="Times New Roman"/>
+          <w:color w:val="auto"/>
+          <w:sz w:val="36"/>
+          <w:szCs w:val="28"/>
+        </w:rPr>
+      </w:pPr>
+      <w:r>
+        <w:rPr>
+          <w:rFonts w:ascii="Times New Roman" w:hAnsi="Times New Roman" w:cs="Times New Roman"/>
+          <w:color w:val="auto"/>
+          <w:sz w:val="36"/>
+          <w:szCs w:val="28"/>
+        </w:rPr>
+        <w:t xml:space="preserve">Author Name: </w:t>
+      </w:r>
+      <w:r>
+        <w:rPr>
+          <w:rFonts w:ascii="Times New Roman" w:hAnsi="Times New Roman" w:cs="Times New Roman"/>
+          <w:color w:val="auto"/>
+          <w:sz w:val="36"/>
+          <w:szCs w:val="28"/>
+        </w:rPr>
+        <w:t xml:space="preserve">Teboho Lekeno </w:t>
+      </w:r>
+    </w:p>
+    <w:p>
+      <w:pPr>
+        <w:pStyle w:val="Heading1"/>
+        <w:ind w:left="720" w:hanging="720"/>
+        <w:jc w:val="both"/>
+        <w:rPr>
+          <w:rFonts w:ascii="Times New Roman" w:hAnsi="Times New Roman" w:cs="Times New Roman"/>
           <w:b/>
           <w:color w:val="auto"/>
-          <w:sz w:val="28"/>
+          <w:sz w:val="36"/>
           <w:szCs w:val="28"/>
         </w:rPr>
       </w:pPr>
@@ -20,30 +50,108 @@
         <w:rPr>
           <w:rFonts w:ascii="Times New Roman" w:hAnsi="Times New Roman" w:cs="Times New Roman"/>
           <w:color w:val="auto"/>
-          <w:sz w:val="28"/>
+          <w:sz w:val="36"/>
           <w:szCs w:val="28"/>
         </w:rPr>
-        <w:t>Teboho Lekeno 1130992</w:t>
+        <w:t xml:space="preserve">Student Number: </w:t>
+      </w:r>
+      <w:r>
+        <w:rPr>
+          <w:rFonts w:ascii="Times New Roman" w:hAnsi="Times New Roman" w:cs="Times New Roman"/>
+          <w:color w:val="auto"/>
+          <w:sz w:val="36"/>
+          <w:szCs w:val="28"/>
+        </w:rPr>
+        <w:t>1130992</w:t>
       </w:r>
       <w:r>
         <w:rPr>
           <w:rFonts w:ascii="Times New Roman" w:hAnsi="Times New Roman" w:cs="Times New Roman"/>
           <w:b/>
           <w:color w:val="auto"/>
+          <w:sz w:val="36"/>
+          <w:szCs w:val="28"/>
+        </w:rPr>
+        <w:t xml:space="preserve">    </w:t>
+      </w:r>
+    </w:p>
+    <w:p>
+      <w:pPr>
+        <w:pStyle w:val="Heading1"/>
+        <w:ind w:left="720" w:hanging="720"/>
+        <w:jc w:val="both"/>
+        <w:rPr>
+          <w:rFonts w:ascii="Times New Roman" w:hAnsi="Times New Roman" w:cs="Times New Roman"/>
+          <w:color w:val="auto"/>
+          <w:sz w:val="36"/>
+          <w:szCs w:val="28"/>
+        </w:rPr>
+      </w:pPr>
+      <w:r>
+        <w:rPr>
+          <w:rFonts w:ascii="Times New Roman" w:hAnsi="Times New Roman" w:cs="Times New Roman"/>
+          <w:color w:val="auto"/>
+          <w:sz w:val="36"/>
+          <w:szCs w:val="28"/>
+        </w:rPr>
+        <w:t xml:space="preserve">Course: </w:t>
+      </w:r>
+      <w:r>
+        <w:rPr>
+          <w:rFonts w:ascii="Times New Roman" w:hAnsi="Times New Roman" w:cs="Times New Roman"/>
+          <w:color w:val="auto"/>
+          <w:sz w:val="36"/>
+          <w:szCs w:val="28"/>
+        </w:rPr>
+        <w:t>Selected Topics in Sociology</w:t>
+      </w:r>
+      <w:r>
+        <w:rPr>
+          <w:rFonts w:ascii="Times New Roman" w:hAnsi="Times New Roman" w:cs="Times New Roman"/>
+          <w:color w:val="auto"/>
+          <w:sz w:val="36"/>
+          <w:szCs w:val="28"/>
+        </w:rPr>
+        <w:t xml:space="preserve"> (ELEN4019)</w:t>
+      </w:r>
+    </w:p>
+    <w:p/>
+    <w:p>
+      <w:pPr>
+        <w:rPr>
+          <w:b/>
+        </w:rPr>
+      </w:pPr>
+      <w:r>
+        <w:rPr>
+          <w:b/>
+        </w:rPr>
+        <w:t>School of Electrical and Information Engineering</w:t>
+      </w:r>
+    </w:p>
+    <w:p/>
+    <w:p>
+      <w:pPr>
+        <w:rPr>
+          <w:b/>
           <w:sz w:val="28"/>
-          <w:szCs w:val="28"/>
-        </w:rPr>
-        <w:t xml:space="preserve">    </w:t>
-      </w:r>
-      <w:r>
-        <w:rPr>
-          <w:rFonts w:ascii="Times New Roman" w:hAnsi="Times New Roman" w:cs="Times New Roman"/>
-          <w:color w:val="auto"/>
+        </w:rPr>
+      </w:pPr>
+      <w:r>
+        <w:rPr>
+          <w:b/>
           <w:sz w:val="28"/>
-          <w:szCs w:val="28"/>
-        </w:rPr>
-        <w:t>Selected Topics in Sociology</w:t>
-      </w:r>
+        </w:rPr>
+        <w:t>Due Date: 8 April 2019</w:t>
+      </w:r>
+    </w:p>
+    <w:p>
+      <w:pPr>
+        <w:rPr>
+          <w:b/>
+          <w:sz w:val="28"/>
+        </w:rPr>
+      </w:pPr>
     </w:p>
     <w:p/>
     <w:p>
@@ -56,58 +164,201 @@
           <w:color w:val="auto"/>
         </w:rPr>
       </w:pPr>
-      <w:r>
+    </w:p>
+    <w:p>
+      <w:pPr>
+        <w:pStyle w:val="Heading1"/>
+        <w:jc w:val="both"/>
         <w:rPr>
           <w:rFonts w:ascii="Times New Roman" w:hAnsi="Times New Roman" w:cs="Times New Roman"/>
           <w:b/>
           <w:color w:val="auto"/>
         </w:rPr>
-        <w:t>The Role of Symbolic Violence in Class and Race Oppression and Race with Mitigation Activities</w:t>
-      </w:r>
+      </w:pPr>
     </w:p>
     <w:p>
       <w:pPr>
         <w:pStyle w:val="Heading1"/>
         <w:jc w:val="both"/>
         <w:rPr>
-          <w:rFonts w:ascii="Times New Roman" w:hAnsi="Times New Roman" w:eastAsiaTheme="minorHAnsi" w:cs="Times New Roman"/>
+          <w:rFonts w:ascii="Times New Roman" w:hAnsi="Times New Roman" w:cs="Times New Roman"/>
+          <w:b/>
           <w:color w:val="auto"/>
-          <w:sz w:val="24"/>
-          <w:szCs w:val="24"/>
-        </w:rPr>
-      </w:pPr>
-      <w:bookmarkStart w:id="0" w:name="_GoBack"/>
-      <w:r>
-        <w:rPr>
-          <w:rFonts w:ascii="Times New Roman" w:hAnsi="Times New Roman" w:eastAsiaTheme="minorHAnsi" w:cs="Times New Roman"/>
+        </w:rPr>
+      </w:pPr>
+    </w:p>
+    <w:p>
+      <w:pPr>
+        <w:pStyle w:val="Heading1"/>
+        <w:jc w:val="both"/>
+        <w:rPr>
+          <w:rFonts w:ascii="Times New Roman" w:hAnsi="Times New Roman" w:cs="Times New Roman"/>
+          <w:b/>
           <w:color w:val="auto"/>
-          <w:sz w:val="24"/>
-          <w:szCs w:val="24"/>
-        </w:rPr>
-        <w:t xml:space="preserve">The notion of symbolic violence was </w:t>
-      </w:r>
-      <w:r>
-        <w:rPr>
-          <w:rFonts w:ascii="Times New Roman" w:hAnsi="Times New Roman" w:eastAsiaTheme="minorHAnsi" w:cs="Times New Roman"/>
+        </w:rPr>
+      </w:pPr>
+    </w:p>
+    <w:p>
+      <w:pPr>
+        <w:pStyle w:val="Heading1"/>
+        <w:jc w:val="both"/>
+        <w:rPr>
+          <w:rFonts w:ascii="Times New Roman" w:hAnsi="Times New Roman" w:cs="Times New Roman"/>
+          <w:b/>
           <w:color w:val="auto"/>
-          <w:sz w:val="24"/>
-          <w:szCs w:val="24"/>
-        </w:rPr>
-        <w:t xml:space="preserve">first </w:t>
-      </w:r>
-      <w:r>
-        <w:rPr>
-          <w:rFonts w:ascii="Times New Roman" w:hAnsi="Times New Roman" w:eastAsiaTheme="minorHAnsi" w:cs="Times New Roman"/>
+        </w:rPr>
+      </w:pPr>
+    </w:p>
+    <w:p>
+      <w:pPr>
+        <w:pStyle w:val="Heading1"/>
+        <w:jc w:val="both"/>
+        <w:rPr>
+          <w:rFonts w:ascii="Times New Roman" w:hAnsi="Times New Roman" w:cs="Times New Roman"/>
+          <w:b/>
           <w:color w:val="auto"/>
-          <w:sz w:val="24"/>
-          <w:szCs w:val="24"/>
-        </w:rPr>
-        <w:t>discovered by Pierre Bourdieu to reason the silent, unconscious types of cultural and social domination prevailing inside the day-to-day social customs. Symbolic violence comprises of</w:t>
-      </w:r>
-      <w:r>
-        <w:rPr>
-          <w:rFonts w:ascii="Times New Roman" w:hAnsi="Times New Roman" w:eastAsiaTheme="minorHAnsi" w:cs="Times New Roman"/>
+        </w:rPr>
+      </w:pPr>
+    </w:p>
+    <w:p>
+      <w:pPr>
+        <w:pStyle w:val="Heading1"/>
+        <w:jc w:val="both"/>
+        <w:rPr>
+          <w:rFonts w:ascii="Times New Roman" w:hAnsi="Times New Roman" w:cs="Times New Roman"/>
+          <w:b/>
           <w:color w:val="auto"/>
+        </w:rPr>
+      </w:pPr>
+    </w:p>
+    <w:p>
+      <w:pPr>
+        <w:pStyle w:val="Heading1"/>
+        <w:jc w:val="both"/>
+        <w:rPr>
+          <w:rFonts w:ascii="Times New Roman" w:hAnsi="Times New Roman" w:cs="Times New Roman"/>
+          <w:b/>
+          <w:color w:val="auto"/>
+        </w:rPr>
+      </w:pPr>
+    </w:p>
+    <w:p>
+      <w:pPr>
+        <w:pStyle w:val="Heading1"/>
+        <w:jc w:val="both"/>
+        <w:rPr>
+          <w:rFonts w:ascii="Times New Roman" w:hAnsi="Times New Roman" w:cs="Times New Roman"/>
+          <w:b/>
+          <w:color w:val="auto"/>
+        </w:rPr>
+      </w:pPr>
+    </w:p>
+    <w:p>
+      <w:pPr>
+        <w:pStyle w:val="Heading1"/>
+        <w:jc w:val="both"/>
+        <w:rPr>
+          <w:rFonts w:ascii="Times New Roman" w:hAnsi="Times New Roman" w:cs="Times New Roman"/>
+          <w:b/>
+          <w:color w:val="auto"/>
+        </w:rPr>
+      </w:pPr>
+    </w:p>
+    <w:p>
+      <w:pPr>
+        <w:pStyle w:val="Heading1"/>
+        <w:jc w:val="both"/>
+        <w:rPr>
+          <w:rFonts w:ascii="Times New Roman" w:hAnsi="Times New Roman" w:cs="Times New Roman"/>
+          <w:b/>
+          <w:color w:val="auto"/>
+        </w:rPr>
+      </w:pPr>
+    </w:p>
+    <w:p>
+      <w:pPr>
+        <w:pStyle w:val="Heading1"/>
+        <w:jc w:val="both"/>
+        <w:rPr>
+          <w:rFonts w:ascii="Times New Roman" w:hAnsi="Times New Roman" w:cs="Times New Roman"/>
+          <w:b/>
+          <w:color w:val="auto"/>
+        </w:rPr>
+      </w:pPr>
+    </w:p>
+    <w:p/>
+    <w:p/>
+    <w:p>
+      <w:pPr>
+        <w:pStyle w:val="Heading1"/>
+        <w:jc w:val="both"/>
+        <w:rPr>
+          <w:rFonts w:ascii="Times New Roman" w:hAnsi="Times New Roman" w:cs="Times New Roman"/>
+          <w:b/>
+          <w:color w:val="auto"/>
+        </w:rPr>
+      </w:pPr>
+      <w:r>
+        <w:rPr>
+          <w:rFonts w:ascii="Times New Roman" w:hAnsi="Times New Roman" w:cs="Times New Roman"/>
+          <w:b/>
+          <w:color w:val="auto"/>
+        </w:rPr>
+        <w:t>The Role of Symbolic Violence in Cla</w:t>
+      </w:r>
+      <w:r>
+        <w:rPr>
+          <w:rFonts w:ascii="Times New Roman" w:hAnsi="Times New Roman" w:cs="Times New Roman"/>
+          <w:b/>
+          <w:color w:val="auto"/>
+        </w:rPr>
+        <w:t xml:space="preserve">ss and Race Oppression and </w:t>
+      </w:r>
+      <w:r>
+        <w:rPr>
+          <w:rFonts w:ascii="Times New Roman" w:hAnsi="Times New Roman" w:cs="Times New Roman"/>
+          <w:b/>
+          <w:color w:val="auto"/>
+        </w:rPr>
+        <w:t>with Mitigation Activities</w:t>
+      </w:r>
+    </w:p>
+    <w:p>
+      <w:pPr>
+        <w:jc w:val="both"/>
+        <w:rPr>
+          <w:rFonts w:ascii="Times New Roman" w:hAnsi="Times New Roman" w:cs="Times New Roman"/>
+          <w:sz w:val="24"/>
+          <w:szCs w:val="24"/>
+        </w:rPr>
+      </w:pPr>
+      <w:r>
+        <w:rPr>
+          <w:rFonts w:ascii="Times New Roman" w:hAnsi="Times New Roman" w:cs="Times New Roman"/>
+          <w:sz w:val="24"/>
+          <w:szCs w:val="24"/>
+        </w:rPr>
+        <w:t xml:space="preserve">The </w:t>
+      </w:r>
+      <w:r>
+        <w:rPr>
+          <w:rFonts w:ascii="Times New Roman" w:hAnsi="Times New Roman" w:cs="Times New Roman"/>
+          <w:sz w:val="24"/>
+          <w:szCs w:val="24"/>
+        </w:rPr>
+        <w:t>notion of symbolic violence was introduced</w:t>
+      </w:r>
+      <w:r>
+        <w:rPr>
+          <w:rFonts w:ascii="Times New Roman" w:hAnsi="Times New Roman" w:cs="Times New Roman"/>
+          <w:sz w:val="24"/>
+          <w:szCs w:val="24"/>
+        </w:rPr>
+        <w:t xml:space="preserve"> by Pierre Bourdieu to reason the silent, unconscious types of cultural and social domination prevailing inside the day-to-day social customs. Symbolic violence comprises of</w:t>
+      </w:r>
+      <w:r>
+        <w:rPr>
+          <w:rFonts w:ascii="Times New Roman" w:hAnsi="Times New Roman" w:cs="Times New Roman"/>
           <w:sz w:val="24"/>
           <w:szCs w:val="24"/>
         </w:rPr>
@@ -115,8 +366,7 @@
       </w:r>
       <w:r>
         <w:rPr>
-          <w:rFonts w:ascii="Times New Roman" w:hAnsi="Times New Roman" w:eastAsiaTheme="minorHAnsi" w:cs="Times New Roman"/>
-          <w:color w:val="auto"/>
+          <w:rFonts w:ascii="Times New Roman" w:hAnsi="Times New Roman" w:cs="Times New Roman"/>
           <w:sz w:val="24"/>
           <w:szCs w:val="24"/>
         </w:rPr>
@@ -124,8 +374,7 @@
       </w:r>
       <w:r>
         <w:rPr>
-          <w:rFonts w:ascii="Times New Roman" w:hAnsi="Times New Roman" w:eastAsiaTheme="minorHAnsi" w:cs="Times New Roman"/>
-          <w:color w:val="auto"/>
+          <w:rFonts w:ascii="Times New Roman" w:hAnsi="Times New Roman" w:cs="Times New Roman"/>
           <w:sz w:val="24"/>
           <w:szCs w:val="24"/>
         </w:rPr>
@@ -133,15 +382,29 @@
       </w:r>
       <w:r>
         <w:rPr>
-          <w:rFonts w:ascii="Times New Roman" w:hAnsi="Times New Roman" w:eastAsiaTheme="minorHAnsi" w:cs="Times New Roman"/>
-          <w:color w:val="auto"/>
+          <w:rFonts w:ascii="Times New Roman" w:hAnsi="Times New Roman" w:cs="Times New Roman"/>
           <w:sz w:val="24"/>
           <w:szCs w:val="24"/>
         </w:rPr>
         <w:t xml:space="preserve"> domination. Language is a medium through which power is perceptively employed as discussed by Bourdieu, through the notion of symbolic violence and misrecognition (Pierre &amp; Thompson, 1991). Power is not obviously exerted through force applied but by the capacity to enforce judgments and to execute them as legitimate by masking the relations of power which are the core of the influence (Bourdieu &amp; Jean-Claude, 1990).</w:t>
       </w:r>
-    </w:p>
-    <w:p/>
+      <w:r>
+        <w:rPr>
+          <w:rFonts w:ascii="Times New Roman" w:hAnsi="Times New Roman" w:cs="Times New Roman"/>
+          <w:sz w:val="24"/>
+          <w:szCs w:val="24"/>
+        </w:rPr>
+        <w:t xml:space="preserve"> </w:t>
+      </w:r>
+      <w:r>
+        <w:rPr>
+          <w:rFonts w:ascii="Times New Roman" w:hAnsi="Times New Roman" w:cs="Times New Roman"/>
+          <w:sz w:val="24"/>
+          <w:szCs w:val="24"/>
+        </w:rPr>
+        <w:t>This essay aims to show the role of symbolic violence in race and class oppression and discusses some of the mitigation techniques to overcome this violence once its existence is acknowledged.</w:t>
+      </w:r>
+    </w:p>
     <w:p>
       <w:pPr>
         <w:jc w:val="both"/>
@@ -226,60 +489,25 @@
           <w:sz w:val="24"/>
           <w:szCs w:val="24"/>
         </w:rPr>
-        <w:t>This essay aims to show the role of symbolic violence in race and class oppression and discusses some of the mitigation techniques to overcome this violence once its existence is acknowledged.</w:t>
-      </w:r>
-    </w:p>
-    <w:p>
-      <w:pPr>
-        <w:jc w:val="both"/>
-        <w:rPr>
-          <w:rFonts w:ascii="Times New Roman" w:hAnsi="Times New Roman" w:cs="Times New Roman"/>
-          <w:sz w:val="24"/>
-          <w:szCs w:val="24"/>
-        </w:rPr>
-      </w:pPr>
-      <w:r>
-        <w:rPr>
-          <w:rFonts w:ascii="Times New Roman" w:hAnsi="Times New Roman" w:cs="Times New Roman"/>
-          <w:sz w:val="24"/>
-          <w:szCs w:val="24"/>
-        </w:rPr>
-        <w:t>Some people may deny the effects and existence of symbolic violence because it is a soft and unconscious form of violence. People get used to it such that they do no longer suffer from it. There are people who know that they cannot do certain activities anymore and have to cross certain checkpoints every time but they become adapted to it and move on with their lives. The act of normalizing these effects hampers the upcoming generation as they also legitimize power imposed to them by the elites and also fail to see the existence of symbolic violence within it.
-</w:t>
-      </w:r>
-    </w:p>
-    <w:p>
-      <w:pPr>
-        <w:jc w:val="both"/>
-        <w:rPr>
-          <w:rFonts w:ascii="Times New Roman" w:hAnsi="Times New Roman" w:cs="Times New Roman"/>
-          <w:sz w:val="24"/>
-          <w:szCs w:val="24"/>
-        </w:rPr>
-      </w:pPr>
-      <w:r>
-        <w:rPr>
-          <w:rFonts w:ascii="Times New Roman" w:hAnsi="Times New Roman" w:cs="Times New Roman"/>
-          <w:sz w:val="24"/>
-          <w:szCs w:val="24"/>
-        </w:rPr>
-        <w:t xml:space="preserve">Symbolic violence has a negative impact on the race, especially as it supports the dominant doctrine and social arrangements. Black race suffers from symbolic violence inside the day-to-day social customs. They experience stigmatization imposed by the white race. They associate black people with laziness and crime. These issues have been encountered mostly in the United States, it is difficult for a black man to walk around the white neighborhood without being suspected of the crime. Multiple unarmed black men have been killed in the United States by white police due to thinking that they may be </w:t>
-      </w:r>
-      <w:r>
-        <w:rPr>
-          <w:rFonts w:ascii="Times New Roman" w:hAnsi="Times New Roman" w:cs="Times New Roman"/>
-          <w:sz w:val="24"/>
-          <w:szCs w:val="24"/>
-        </w:rPr>
-        <w:t>caring guns. The existence of this violence is reinforced by the</w:t>
-      </w:r>
-      <w:r>
-        <w:rPr>
-          <w:rFonts w:ascii="Times New Roman" w:hAnsi="Times New Roman" w:cs="Times New Roman"/>
-          <w:sz w:val="24"/>
-          <w:szCs w:val="24"/>
-        </w:rPr>
-        <w:t xml:space="preserve"> study carried out by </w:t>
+        <w:t>Some people may deny the effects and existence of symbolic violence because it is a soft and unconscious form of violence. People get used to it such that they do no longer suffer from it. There are people who know that they cannot do certain activities anymore and have to cross certain checkpoints every time but they become adapted to it and move on with their lives. The act of normalizing these effects hampers the upcoming generation as they also legitimize power imposed to them by the elites and also fail to see the existence of symbolic violence within it.</w:t>
+      </w:r>
+    </w:p>
+    <w:p>
+      <w:pPr>
+        <w:jc w:val="both"/>
+        <w:rPr>
+          <w:rFonts w:ascii="Times New Roman" w:hAnsi="Times New Roman" w:cs="Times New Roman"/>
+          <w:sz w:val="24"/>
+          <w:szCs w:val="24"/>
+        </w:rPr>
+      </w:pPr>
+      <w:r>
+        <w:rPr>
+          <w:rFonts w:ascii="Times New Roman" w:hAnsi="Times New Roman" w:cs="Times New Roman"/>
+          <w:sz w:val="24"/>
+          <w:szCs w:val="24"/>
+        </w:rPr>
+        <w:t xml:space="preserve">Victims of symbolic violence usually experience stigmatization and lack of mobility, Palestinians are a good example of that. They are victims of symbolic violence; they experience the stigmatization of being labeled terrorists </w:t>
       </w:r>
       <w:sdt>
         <w:sdtPr>
@@ -288,7 +516,7 @@
             <w:sz w:val="24"/>
             <w:szCs w:val="24"/>
           </w:rPr>
-          <w:id w:val="2142844669"/>
+          <w:id w:val="1688485001"/>
           <w:citation/>
         </w:sdtPr>
         <w:sdtContent>
@@ -306,7 +534,7 @@
               <w:sz w:val="24"/>
               <w:szCs w:val="24"/>
             </w:rPr>
-            <w:instrText xml:space="preserve"> CITATION Gas18 \l 1033 </w:instrText>
+            <w:instrText xml:space="preserve"> CITATION Tua10 \l 1033 </w:instrText>
           </w:r>
           <w:r>
             <w:rPr>
@@ -323,7 +551,7 @@
               <w:sz w:val="24"/>
               <w:szCs w:val="24"/>
             </w:rPr>
-            <w:t>(Gast, 2018)</w:t>
+            <w:t>(Tuastad, 2010)</w:t>
           </w:r>
           <w:r>
             <w:rPr>
@@ -341,6 +569,130 @@
           <w:sz w:val="24"/>
           <w:szCs w:val="24"/>
         </w:rPr>
+        <w:t xml:space="preserve">. Palestinians also face lack of mobility whereby their human rights are being breached by limiting their freedom of movement. Permits are required from Palestinians who wish to spend time with their families outside the walls. They are also denied education, health care and workplace </w:t>
+      </w:r>
+      <w:sdt>
+        <w:sdtPr>
+          <w:rPr>
+            <w:rFonts w:ascii="Times New Roman" w:hAnsi="Times New Roman" w:cs="Times New Roman"/>
+            <w:sz w:val="24"/>
+            <w:szCs w:val="24"/>
+          </w:rPr>
+          <w:id w:val="1650480398"/>
+          <w:citation/>
+        </w:sdtPr>
+        <w:sdtContent>
+          <w:r>
+            <w:rPr>
+              <w:rFonts w:ascii="Times New Roman" w:hAnsi="Times New Roman" w:cs="Times New Roman"/>
+              <w:sz w:val="24"/>
+              <w:szCs w:val="24"/>
+            </w:rPr>
+            <w:fldChar w:fldCharType="begin"/>
+          </w:r>
+          <w:r>
+            <w:rPr>
+              <w:rFonts w:ascii="Times New Roman" w:hAnsi="Times New Roman" w:cs="Times New Roman"/>
+              <w:sz w:val="24"/>
+              <w:szCs w:val="24"/>
+            </w:rPr>
+            <w:instrText xml:space="preserve"> CITATION ElH13 \l 1033 </w:instrText>
+          </w:r>
+          <w:r>
+            <w:rPr>
+              <w:rFonts w:ascii="Times New Roman" w:hAnsi="Times New Roman" w:cs="Times New Roman"/>
+              <w:sz w:val="24"/>
+              <w:szCs w:val="24"/>
+            </w:rPr>
+            <w:fldChar w:fldCharType="separate"/>
+          </w:r>
+          <w:r>
+            <w:rPr>
+              <w:rFonts w:ascii="Times New Roman" w:hAnsi="Times New Roman" w:cs="Times New Roman"/>
+              <w:noProof/>
+              <w:sz w:val="24"/>
+              <w:szCs w:val="24"/>
+            </w:rPr>
+            <w:t>(El-Hasan, 2013)</w:t>
+          </w:r>
+          <w:r>
+            <w:rPr>
+              <w:rFonts w:ascii="Times New Roman" w:hAnsi="Times New Roman" w:cs="Times New Roman"/>
+              <w:sz w:val="24"/>
+              <w:szCs w:val="24"/>
+            </w:rPr>
+            <w:fldChar w:fldCharType="end"/>
+          </w:r>
+        </w:sdtContent>
+      </w:sdt>
+      <w:r>
+        <w:rPr>
+          <w:rFonts w:ascii="Times New Roman" w:hAnsi="Times New Roman" w:cs="Times New Roman"/>
+          <w:sz w:val="24"/>
+          <w:szCs w:val="24"/>
+        </w:rPr>
+        <w:t xml:space="preserve">. The study carried out by </w:t>
+      </w:r>
+      <w:sdt>
+        <w:sdtPr>
+          <w:rPr>
+            <w:rFonts w:ascii="Times New Roman" w:hAnsi="Times New Roman" w:cs="Times New Roman"/>
+            <w:sz w:val="24"/>
+            <w:szCs w:val="24"/>
+          </w:rPr>
+          <w:id w:val="-93940343"/>
+          <w:citation/>
+        </w:sdtPr>
+        <w:sdtContent>
+          <w:r>
+            <w:rPr>
+              <w:rFonts w:ascii="Times New Roman" w:hAnsi="Times New Roman" w:cs="Times New Roman"/>
+              <w:sz w:val="24"/>
+              <w:szCs w:val="24"/>
+            </w:rPr>
+            <w:fldChar w:fldCharType="begin"/>
+          </w:r>
+          <w:r>
+            <w:rPr>
+              <w:rFonts w:ascii="Times New Roman" w:hAnsi="Times New Roman" w:cs="Times New Roman"/>
+              <w:sz w:val="24"/>
+              <w:szCs w:val="24"/>
+            </w:rPr>
+            <w:instrText xml:space="preserve"> CITATION Gas18 \l 1033 </w:instrText>
+          </w:r>
+          <w:r>
+            <w:rPr>
+              <w:rFonts w:ascii="Times New Roman" w:hAnsi="Times New Roman" w:cs="Times New Roman"/>
+              <w:sz w:val="24"/>
+              <w:szCs w:val="24"/>
+            </w:rPr>
+            <w:fldChar w:fldCharType="separate"/>
+          </w:r>
+          <w:r>
+            <w:rPr>
+              <w:rFonts w:ascii="Times New Roman" w:hAnsi="Times New Roman" w:cs="Times New Roman"/>
+              <w:noProof/>
+              <w:sz w:val="24"/>
+              <w:szCs w:val="24"/>
+            </w:rPr>
+            <w:t>(Gast, 2018)</w:t>
+          </w:r>
+          <w:r>
+            <w:rPr>
+              <w:rFonts w:ascii="Times New Roman" w:hAnsi="Times New Roman" w:cs="Times New Roman"/>
+              <w:sz w:val="24"/>
+              <w:szCs w:val="24"/>
+            </w:rPr>
+            <w:fldChar w:fldCharType="end"/>
+          </w:r>
+        </w:sdtContent>
+      </w:sdt>
+      <w:r>
+        <w:rPr>
+          <w:rFonts w:ascii="Times New Roman" w:hAnsi="Times New Roman" w:cs="Times New Roman"/>
+          <w:sz w:val="24"/>
+          <w:szCs w:val="24"/>
+        </w:rPr>
         <w:t xml:space="preserve">, </w:t>
       </w:r>
       <w:r>
@@ -349,31 +701,31 @@
           <w:sz w:val="24"/>
           <w:szCs w:val="24"/>
         </w:rPr>
-        <w:t>(Ander</w:t>
-      </w:r>
-      <w:r>
-        <w:rPr>
-          <w:rFonts w:ascii="Times New Roman" w:hAnsi="Times New Roman" w:cs="Times New Roman"/>
-          <w:sz w:val="24"/>
-          <w:szCs w:val="24"/>
-        </w:rPr>
-        <w:t xml:space="preserve">son, 2012)  and (Wacquant, 2007) who </w:t>
-      </w:r>
-      <w:r>
-        <w:rPr>
-          <w:rFonts w:ascii="Times New Roman" w:hAnsi="Times New Roman" w:cs="Times New Roman"/>
-          <w:sz w:val="24"/>
-          <w:szCs w:val="24"/>
-        </w:rPr>
-        <w:t>exposed how white attached black students to "Flatland", "ghetto" identities and crime noticing the stigmatizatio</w:t>
-      </w:r>
-      <w:r>
-        <w:rPr>
-          <w:rFonts w:ascii="Times New Roman" w:hAnsi="Times New Roman" w:cs="Times New Roman"/>
-          <w:sz w:val="24"/>
-          <w:szCs w:val="24"/>
-        </w:rPr>
-        <w:t xml:space="preserve">n they imposed on their dialog. </w:t>
+        <w:t>(Anderson, 2012) and (Wacquant, 2007)</w:t>
+      </w:r>
+      <w:r>
+        <w:rPr>
+          <w:rFonts w:ascii="Times New Roman" w:hAnsi="Times New Roman" w:cs="Times New Roman"/>
+          <w:sz w:val="24"/>
+          <w:szCs w:val="24"/>
+        </w:rPr>
+        <w:t xml:space="preserve"> also shows that black (working-class) also suffer from discrimination and lack of mobility due to symbolic violence, through his investigation he exposed how white (middle-class) attached black students to "Flatland", "ghetto" identities and crime noticing the stigmatizati</w:t>
+      </w:r>
+      <w:r>
+        <w:rPr>
+          <w:rFonts w:ascii="Times New Roman" w:hAnsi="Times New Roman" w:cs="Times New Roman"/>
+          <w:sz w:val="24"/>
+          <w:szCs w:val="24"/>
+        </w:rPr>
+        <w:t>on they imposed on their dialog</w:t>
+      </w:r>
+      <w:r>
+        <w:rPr>
+          <w:rFonts w:ascii="Times New Roman" w:hAnsi="Times New Roman" w:cs="Times New Roman"/>
+          <w:sz w:val="24"/>
+          <w:szCs w:val="24"/>
+        </w:rPr>
+        <w:t xml:space="preserve">. </w:t>
       </w:r>
       <w:sdt>
         <w:sdtPr>
@@ -385,6 +737,7 @@
           <w:id w:val="1972939502"/>
           <w:citation/>
         </w:sdtPr>
+        <w:sdtEndPr/>
         <w:sdtContent>
           <w:r>
             <w:rPr>
@@ -435,25 +788,25 @@
           <w:sz w:val="24"/>
           <w:szCs w:val="24"/>
         </w:rPr>
-        <w:t>, enlarged the research on race and class with a high focus on a student to teacher relationship in school by exploring how language is used as a medium in legitimizing symbolic violence. Gast conclude by arguing that black students justify classroom disparities with the present structure of language in the school. Focusing on this study it is observed that the researcher failed to consider how both students and teachers influence the stratification of their interrelation, educational and social distinctions encompassing them. 
-</w:t>
-      </w:r>
-    </w:p>
-    <w:p>
-      <w:pPr>
-        <w:jc w:val="both"/>
-        <w:rPr>
-          <w:rFonts w:ascii="Times New Roman" w:hAnsi="Times New Roman" w:cs="Times New Roman"/>
-          <w:sz w:val="24"/>
-          <w:szCs w:val="24"/>
-        </w:rPr>
-      </w:pPr>
-      <w:r>
-        <w:rPr>
-          <w:rFonts w:ascii="Times New Roman" w:hAnsi="Times New Roman" w:cs="Times New Roman"/>
-          <w:sz w:val="24"/>
-          <w:szCs w:val="24"/>
-        </w:rPr>
+        <w:t>, enlarged the research on race and class with a high focus on a student to teacher relationship in school by exploring how language is used as a medium in legitimizing symbolic violence. Gast conclude by arguing that black students justify classroom disparities with the present structure of language in the school. Focusing on this study it is observed that the researcher failed to consider how both students and teachers influence the stratification of their interrelation, educational and social distinctions encompassing them.</w:t>
+      </w:r>
+    </w:p>
+    <w:p>
+      <w:pPr>
+        <w:jc w:val="both"/>
+        <w:rPr>
+          <w:rFonts w:ascii="Times New Roman" w:hAnsi="Times New Roman" w:cs="Times New Roman"/>
+          <w:sz w:val="24"/>
+          <w:szCs w:val="24"/>
+        </w:rPr>
+      </w:pPr>
+      <w:r>
+        <w:rPr>
+          <w:rFonts w:ascii="Times New Roman" w:hAnsi="Times New Roman" w:cs="Times New Roman"/>
+          <w:sz w:val="24"/>
+          <w:szCs w:val="24"/>
+        </w:rPr>
+        <w:lastRenderedPageBreak/>
         <w:t xml:space="preserve">The dominated groups experience the destruction of lifestyle and ethnocentrism whereby the dominant groups define their own culture as legit and superior, especially through the frequent use of cultural capital. </w:t>
       </w:r>
       <w:sdt>
@@ -466,6 +819,7 @@
           <w:id w:val="1338194113"/>
           <w:citation/>
         </w:sdtPr>
+        <w:sdtEndPr/>
         <w:sdtContent>
           <w:r>
             <w:rPr>
@@ -528,6 +882,7 @@
           <w:id w:val="1219326918"/>
           <w:citation/>
         </w:sdtPr>
+        <w:sdtEndPr/>
         <w:sdtContent>
           <w:r>
             <w:rPr>
@@ -578,26 +933,49 @@
           <w:sz w:val="24"/>
           <w:szCs w:val="24"/>
         </w:rPr>
-        <w:t>, highlights that segregation was part of the system designed and controlled by white people to oppress the blacks. Due to that history, she further explains that blacks experience racism which creates difficulty for them to acquire jobs, houses, and healthcare in the current society. This results in blacks being ashamed of their identity and their cultural ways of doing things, they end adopting the culture of whites to fit in the society the whites created. She argues that blacks should be conscious and acknowledge the existence of domestic violence.  Her study is limited as it does not provide solutions to how blacks should tackle symbolic violence while preserving and embracing their own culture. Adapting to the culture of another race causes self-subordination and legitimizes violence exerted by the dominant which gives them more symbolic power.
-</w:t>
-      </w:r>
-    </w:p>
-    <w:p>
-      <w:pPr>
-        <w:jc w:val="both"/>
-        <w:rPr>
-          <w:rFonts w:ascii="Times New Roman" w:hAnsi="Times New Roman" w:cs="Times New Roman"/>
-          <w:sz w:val="24"/>
-          <w:szCs w:val="24"/>
-        </w:rPr>
-      </w:pPr>
-      <w:r>
-        <w:rPr>
-          <w:rFonts w:ascii="Times New Roman" w:hAnsi="Times New Roman" w:cs="Times New Roman"/>
-          <w:sz w:val="24"/>
-          <w:szCs w:val="24"/>
-        </w:rPr>
-        <w:t xml:space="preserve">Symbolic violence also exists in class. This is witnessed daily whereby the proletariat students are frequently detached from education due to their discovered lack of success as students. </w:t>
+        <w:t>, highlights that segregation was part of the system designed and controlled by white people to oppress the blacks. Due to that history, she further explains that blacks experience racism which creates difficulty for them to acquire jobs, houses, and healthcare in the current society. This results in blacks being ashamed of their identity and their cultural ways of doing things, they end adopting the culture of whites to fit in the society the whites created. She argues that blacks should be conscious and acknowledge the existence of domestic violence.  Her study is limited as it does not provide solutions to how blacks should tackle symbolic violence while preserving and embracing their own culture. Adapting to the culture of another race causes self-subordination and legitimizes violence exerted by the dominant which gives them more symbolic power.</w:t>
+      </w:r>
+    </w:p>
+    <w:p>
+      <w:pPr>
+        <w:jc w:val="both"/>
+        <w:rPr>
+          <w:rFonts w:ascii="Times New Roman" w:hAnsi="Times New Roman" w:cs="Times New Roman"/>
+          <w:sz w:val="24"/>
+          <w:szCs w:val="24"/>
+        </w:rPr>
+      </w:pPr>
+      <w:r>
+        <w:rPr>
+          <w:rFonts w:ascii="Times New Roman" w:hAnsi="Times New Roman" w:cs="Times New Roman"/>
+          <w:sz w:val="24"/>
+          <w:szCs w:val="24"/>
+        </w:rPr>
+        <w:t xml:space="preserve">Symbolic violence </w:t>
+      </w:r>
+      <w:r>
+        <w:rPr>
+          <w:rFonts w:ascii="Times New Roman" w:hAnsi="Times New Roman" w:cs="Times New Roman"/>
+          <w:sz w:val="24"/>
+          <w:szCs w:val="24"/>
+        </w:rPr>
+        <w:t xml:space="preserve">exists in class. This is witnessed daily </w:t>
+      </w:r>
+      <w:r>
+        <w:rPr>
+          <w:rFonts w:ascii="Times New Roman" w:hAnsi="Times New Roman" w:cs="Times New Roman"/>
+          <w:sz w:val="24"/>
+          <w:szCs w:val="24"/>
+        </w:rPr>
+        <w:t xml:space="preserve">whereby the proletariat </w:t>
+      </w:r>
+      <w:r>
+        <w:rPr>
+          <w:rFonts w:ascii="Times New Roman" w:hAnsi="Times New Roman" w:cs="Times New Roman"/>
+          <w:sz w:val="24"/>
+          <w:szCs w:val="24"/>
+        </w:rPr>
+        <w:t xml:space="preserve">are frequently detached from education due to their discovered lack of success as students. </w:t>
       </w:r>
       <w:sdt>
         <w:sdtPr>
@@ -679,7 +1057,17 @@
           <w:sz w:val="24"/>
           <w:szCs w:val="24"/>
         </w:rPr>
-        <w:t xml:space="preserve">Through their study is found out that educational privilege is given to the middle-class learners as they are observed to be hard workers while the working-class students are attached to locality and laziness. Secondary schools with quality education were preserved for middle-class learners as the other class was denied the opportunity to write the ‘Transfer test’ due to associating them with failure and certainty that they cannot pass the test. </w:t>
+        <w:t>Through their study is found out that educational privilege is given to the middle-class learners as they are observed to be hard workers while the working-class students are attached to locality and laziness. Secondary schools with quality education were preserved for middle-class learners as the other class was denied the opportunity to write the ‘Transfer test’ due to assoc</w:t>
+      </w:r>
+      <w:bookmarkStart w:id="0" w:name="_GoBack"/>
+      <w:bookmarkEnd w:id="0"/>
+      <w:r>
+        <w:rPr>
+          <w:rFonts w:ascii="Times New Roman" w:hAnsi="Times New Roman" w:cs="Times New Roman"/>
+          <w:sz w:val="24"/>
+          <w:szCs w:val="24"/>
+        </w:rPr>
+        <w:t xml:space="preserve">iating them with failure and certainty that they cannot pass the test. </w:t>
       </w:r>
       <w:sdt>
         <w:sdtPr>
@@ -745,15 +1133,7 @@
           <w:sz w:val="24"/>
           <w:szCs w:val="24"/>
         </w:rPr>
-        <w:t xml:space="preserve">, shows how these learners often blame themselves for their failure and end up dropping out of school. They conclude by arguing that there is a need for one to develop acknowledgment of symbolic violence and have the ability to see its effects and not blame the working-class learners. Their argument is legit as the working-class </w:t>
-      </w:r>
-      <w:r>
-        <w:rPr>
-          <w:rFonts w:ascii="Times New Roman" w:hAnsi="Times New Roman" w:cs="Times New Roman"/>
-          <w:sz w:val="24"/>
-          <w:szCs w:val="24"/>
-        </w:rPr>
-        <w:t xml:space="preserve">is not to be blamed since each individual has a moderately different profile which will bring about the specific life outlook they develop. Their conclusion tally with the proposition </w:t>
+        <w:t xml:space="preserve">, shows how these learners often blame themselves for their failure and end up dropping out of school. They conclude by arguing that there is a need for one to develop acknowledgment of symbolic violence and have the ability to see its effects and not blame the working-class learners. Their argument is legit as the working-class is not to be blamed since each individual has a moderately different profile which will bring about the specific life outlook they develop. Their conclusion tally with the proposition </w:t>
       </w:r>
       <w:r>
         <w:rPr>
@@ -795,8 +1175,7 @@
           <w:sz w:val="24"/>
           <w:szCs w:val="24"/>
         </w:rPr>
-        <w:t>capital. The same effect can also be witnessed in South Africa with the knowledge that schools such as Hilton College, Michael House, and Roedean provide quality education but due to cultural capital, the working-class learners are restricted from accessing such education.
-</w:t>
+        <w:t>capital. The same effect can also be witnessed in South Africa with the knowledge that schools such as Hilton College, Michael House, and Roedean provide quality education but due to cultural capital, the working-class learners are restricted from accessing such education.</w:t>
       </w:r>
     </w:p>
     <w:p>
@@ -826,6 +1205,7 @@
           <w:id w:val="1302655539"/>
           <w:citation/>
         </w:sdtPr>
+        <w:sdtEndPr/>
         <w:sdtContent>
           <w:r>
             <w:rPr>
@@ -876,8 +1256,16 @@
           <w:sz w:val="24"/>
           <w:szCs w:val="24"/>
         </w:rPr>
-        <w:t>, conducted in Germany, shows that even after three generations since the Wall of Berlin was demolished, the population raised in East Germany is finding difficulty in obtaining equality with the population of Western German. Her study is limited in showing inequality within German people whereby differentiation in culture of the same race has occurred due to the Wall of Berlin while she does not acknowledge the existed on symbolic violence that limits the East German population from opportunities. The old generation of East German normalized the fact that they cannot go to West German, as the attempt of these civilians to go to the other side resulted in death. They had developed mental walls which passed into generations. They also become attached to their locality to avoid the stigmatization and criticism of originating from East Germany. This shows that symbolic is capable of imprisoning people by creating a wall within their mind.
-</w:t>
+        <w:t xml:space="preserve">, conducted in Germany, shows that even after three generations since the Wall of Berlin was demolished, the population raised in East Germany is finding difficulty in obtaining equality with the population of Western German. Her study is limited in showing inequality within German people whereby differentiation in culture of the same race has occurred due to the Wall of Berlin while she does not acknowledge the existed on symbolic violence that limits the East German population from </w:t>
+      </w:r>
+      <w:r>
+        <w:rPr>
+          <w:rFonts w:ascii="Times New Roman" w:hAnsi="Times New Roman" w:cs="Times New Roman"/>
+          <w:sz w:val="24"/>
+          <w:szCs w:val="24"/>
+        </w:rPr>
+        <w:lastRenderedPageBreak/>
+        <w:t>opportunities. The old generation of East German normalized the fact that they cannot go to West German, as the attempt of these civilians to go to the other side resulted in death. They had developed mental walls which passed into generations. They also become attached to their locality to avoid the stigmatization and criticism of originating from East Germany. This shows that symbolic is capable of imprisoning people by creating a wall within their mind.</w:t>
       </w:r>
     </w:p>
     <w:p>
@@ -919,6 +1307,7 @@
           <w:id w:val="584806070"/>
           <w:citation/>
         </w:sdtPr>
+        <w:sdtEndPr/>
         <w:sdtContent>
           <w:r>
             <w:rPr>
@@ -1077,6 +1466,7 @@
           <w:id w:val="-2141801080"/>
           <w:citation/>
         </w:sdtPr>
+        <w:sdtEndPr/>
         <w:sdtContent>
           <w:r>
             <w:rPr>
@@ -1134,7 +1524,6 @@
         <w:t xml:space="preserve"> </w:t>
       </w:r>
     </w:p>
-    <w:bookmarkEnd w:id="0"/>
     <w:p>
       <w:pPr>
         <w:jc w:val="both"/>
@@ -1182,9 +1571,28 @@
           <w:sz w:val="24"/>
           <w:szCs w:val="24"/>
         </w:rPr>
-        <w:t>and social interactions. These impacts are neither amazing nor gruesome but they result in the birth of psychological-cognitive injuries which obstructs the process of reconciliation. Happiness, health, and motivation depend on the sense of belonging which is damaged and conditioned by symbolic violence thus influencing segregation and disparity between the dominant and the dominated. Minimizing symbolic violence as aforementioned is important to dodge the normalization of it.
-</w:t>
-      </w:r>
+        <w:t>and social interactions. These impacts are neither amazing nor gruesome but they result in the birth of psychological-cognitive injuries which obstructs the process of reconciliation. Happiness, health, and motivation depend on the sense of belonging which is damaged and conditioned by symbolic violence thus influencing segregation and disparity between the dominant and the dominated. Minimizing symbolic violence as aforementioned is important to dodge the normalization of it.</w:t>
+      </w:r>
+    </w:p>
+    <w:p>
+      <w:pPr>
+        <w:jc w:val="both"/>
+        <w:rPr>
+          <w:rFonts w:ascii="Times New Roman" w:hAnsi="Times New Roman" w:cs="Times New Roman"/>
+          <w:sz w:val="24"/>
+          <w:szCs w:val="24"/>
+        </w:rPr>
+      </w:pPr>
+    </w:p>
+    <w:p>
+      <w:pPr>
+        <w:jc w:val="both"/>
+        <w:rPr>
+          <w:rFonts w:ascii="Times New Roman" w:hAnsi="Times New Roman" w:cs="Times New Roman"/>
+          <w:sz w:val="24"/>
+          <w:szCs w:val="24"/>
+        </w:rPr>
+      </w:pPr>
     </w:p>
     <w:p>
       <w:pPr>
@@ -1264,6 +1672,7 @@
           <w:docPartUnique/>
         </w:docPartObj>
       </w:sdtPr>
+      <w:sdtEndPr/>
       <w:sdtContent>
         <w:sdt>
           <w:sdtPr>
@@ -1276,6 +1685,7 @@
               <w:docPartUnique/>
             </w:docPartObj>
           </w:sdtPr>
+          <w:sdtEndPr/>
           <w:sdtContent>
             <w:p>
               <w:pPr>
@@ -1309,6 +1719,7 @@
             <w:id w:val="-573587230"/>
             <w:bibliography/>
           </w:sdtPr>
+          <w:sdtEndPr/>
           <w:sdtContent>
             <w:p>
               <w:pPr>
@@ -2984,7 +3395,7 @@
 </file>
 
 <file path=customXml/itemProps1.xml><?xml version="1.0" encoding="utf-8"?>
-<ds:datastoreItem xmlns:ds="http://schemas.openxmlformats.org/officeDocument/2006/customXml" ds:itemID="{43D40CB7-53B0-4253-BBE5-95D21007E9B4}">
+<ds:datastoreItem xmlns:ds="http://schemas.openxmlformats.org/officeDocument/2006/customXml" ds:itemID="{7F7DD735-3DEC-4F5B-BB59-31209276D8DA}">
   <ds:schemaRefs>
     <ds:schemaRef ds:uri="http://schemas.openxmlformats.org/officeDocument/2006/bibliography"/>
   </ds:schemaRefs>

</xml_diff>